<commit_message>
Updating instructions and assignments
</commit_message>
<xml_diff>
--- a/assignments/001_Assignment_1.docx
+++ b/assignments/001_Assignment_1.docx
@@ -30,16 +30,7 @@
           <w:sz w:val="32"/>
           <w:szCs w:val="32"/>
         </w:rPr>
-        <w:t xml:space="preserve"> : Create a simple Spring Boot Application, package it in a docker container and deploy it to azure app service. </w:t>
-      </w:r>
-      <w:r>
-        <w:rPr>
-          <w:b/>
-          <w:bCs/>
-          <w:sz w:val="32"/>
-          <w:szCs w:val="32"/>
-        </w:rPr>
-        <w:t>After successful deployment, delete all the resources.</w:t>
+        <w:t xml:space="preserve"> : Create a simple Spring Boot Application, package it in a docker container and deploy it to azure app service. After successful deployment, delete all the resources.</w:t>
       </w:r>
     </w:p>
     <w:p>
@@ -698,14 +689,7 @@
           <w:b w:val="false"/>
           <w:bCs w:val="false"/>
         </w:rPr>
-        <w:t xml:space="preserve">9. Build the docker image </w:t>
-      </w:r>
-      <w:r>
-        <w:rPr>
-          <w:b w:val="false"/>
-          <w:bCs w:val="false"/>
-        </w:rPr>
-        <w:t>(note there is a . in the end of command.</w:t>
+        <w:t>9. Build the docker image (note there is a . in the end of command.</w:t>
       </w:r>
     </w:p>
     <w:p>
@@ -1013,15 +997,13 @@
           <w:t>http://localhost:8080/</w:t>
         </w:r>
       </w:hyperlink>
-      <w:hyperlink r:id="rId6">
-        <w:r>
-          <w:rPr>
-            <w:b w:val="false"/>
-            <w:bCs w:val="false"/>
-          </w:rPr>
-          <w:t>&lt;your_name&gt; and check if out put is as expected</w:t>
-        </w:r>
-      </w:hyperlink>
+      <w:r>
+        <w:rPr>
+          <w:b w:val="false"/>
+          <w:bCs w:val="false"/>
+        </w:rPr>
+        <w:t>&lt;your_name&gt; and check if out put is as expected</w:t>
+      </w:r>
     </w:p>
     <w:p>
       <w:pPr>
@@ -1242,7 +1224,7 @@
           <w:b w:val="false"/>
           <w:bCs w:val="false"/>
         </w:rPr>
-        <w:t>docker push &lt;docker_hub_user_name&gt;/hellobootdocker</w:t>
+        <w:t>docker push &lt;docker_hub_user_name&gt;/hello-azure-app-svc</w:t>
       </w:r>
     </w:p>
     <w:p>

</xml_diff>